<commit_message>
Colour code file refactoring
</commit_message>
<xml_diff>
--- a/Website/Colors/Color Codes.docx
+++ b/Website/Colors/Color Codes.docx
@@ -20,18 +20,7 @@
         <w:rPr>
           <w:rtl w:val="0"/>
         </w:rPr>
-        <w:t xml:space="preserve">Secondary color dark = #39A169(For view button)</w:t>
-      </w:r>
-    </w:p>
-    <w:p>
-      <w:pPr>
-        <w:rPr/>
-      </w:pPr>
-      <w:r>
-        <w:rPr>
-          <w:rtl w:val="0"/>
-        </w:rPr>
-        <w:t xml:space="preserve">Light color 1 = #</w:t>
+        <w:t xml:space="preserve">Light color  = #</w:t>
       </w:r>
       <w:r>
         <w:rPr>
@@ -54,17 +43,6 @@
         <w:rPr>
           <w:rtl w:val="0"/>
         </w:rPr>
-        <w:t xml:space="preserve">Light color 2 = #D5EDE1(Background for Series information )</w:t>
-      </w:r>
-    </w:p>
-    <w:p>
-      <w:pPr>
-        <w:rPr/>
-      </w:pPr>
-      <w:r>
-        <w:rPr>
-          <w:rtl w:val="0"/>
-        </w:rPr>
       </w:r>
     </w:p>
     <w:p>
@@ -106,51 +84,51 @@
         <w:rPr>
           <w:rtl w:val="0"/>
         </w:rPr>
-        <w:t xml:space="preserve">1 gray_title = #19202C</w:t>
-      </w:r>
-    </w:p>
-    <w:p>
-      <w:pPr>
-        <w:rPr/>
-      </w:pPr>
-      <w:r>
-        <w:rPr>
-          <w:rtl w:val="0"/>
-        </w:rPr>
-        <w:t xml:space="preserve">2 gray_subtitle = #2D3748</w:t>
-      </w:r>
-    </w:p>
-    <w:p>
-      <w:pPr>
-        <w:rPr/>
-      </w:pPr>
-      <w:r>
-        <w:rPr>
-          <w:rtl w:val="0"/>
-        </w:rPr>
-        <w:t xml:space="preserve">3 gray_detail = #4A5568</w:t>
-      </w:r>
-    </w:p>
-    <w:p>
-      <w:pPr>
-        <w:rPr/>
-      </w:pPr>
-      <w:r>
-        <w:rPr>
-          <w:rtl w:val="0"/>
-        </w:rPr>
-        <w:t xml:space="preserve">4 gray_info = #718096</w:t>
-      </w:r>
-    </w:p>
-    <w:p>
-      <w:pPr>
-        <w:rPr/>
-      </w:pPr>
-      <w:r>
-        <w:rPr>
-          <w:rtl w:val="0"/>
-        </w:rPr>
-        <w:t xml:space="preserve">5 gray_hint = #A0AEC0</w:t>
+        <w:t xml:space="preserve">1 gray_title = ##1E293B</w:t>
+      </w:r>
+    </w:p>
+    <w:p>
+      <w:pPr>
+        <w:rPr/>
+      </w:pPr>
+      <w:r>
+        <w:rPr>
+          <w:rtl w:val="0"/>
+        </w:rPr>
+        <w:t xml:space="preserve">2 gray_subtitle = #334155</w:t>
+      </w:r>
+    </w:p>
+    <w:p>
+      <w:pPr>
+        <w:rPr/>
+      </w:pPr>
+      <w:r>
+        <w:rPr>
+          <w:rtl w:val="0"/>
+        </w:rPr>
+        <w:t xml:space="preserve">3 gray_detail = #475569</w:t>
+      </w:r>
+    </w:p>
+    <w:p>
+      <w:pPr>
+        <w:rPr/>
+      </w:pPr>
+      <w:r>
+        <w:rPr>
+          <w:rtl w:val="0"/>
+        </w:rPr>
+        <w:t xml:space="preserve">4 gray_info = #64748B</w:t>
+      </w:r>
+    </w:p>
+    <w:p>
+      <w:pPr>
+        <w:rPr/>
+      </w:pPr>
+      <w:r>
+        <w:rPr>
+          <w:rtl w:val="0"/>
+        </w:rPr>
+        <w:t xml:space="preserve">5 gray_hint = #94A3B8</w:t>
       </w:r>
     </w:p>
     <w:p>
@@ -172,18 +150,50 @@
         <w:rPr>
           <w:rtl w:val="0"/>
         </w:rPr>
-        <w:t xml:space="preserve">7 gray_separator = #CAD5E0</w:t>
-      </w:r>
-    </w:p>
-    <w:p>
-      <w:pPr>
-        <w:rPr/>
-      </w:pPr>
-      <w:r>
-        <w:rPr>
-          <w:rtl w:val="0"/>
-        </w:rPr>
-        <w:t xml:space="preserve">8 gray_largeseparator = #EDF2F7</w:t>
+        <w:t xml:space="preserve">7 gray_separator = #CAD5E1</w:t>
+      </w:r>
+    </w:p>
+    <w:p>
+      <w:pPr>
+        <w:rPr/>
+      </w:pPr>
+      <w:r>
+        <w:rPr>
+          <w:rtl w:val="0"/>
+        </w:rPr>
+        <w:t xml:space="preserve">8 gray-background = '#F1F5F9</w:t>
+      </w:r>
+    </w:p>
+    <w:p>
+      <w:pPr>
+        <w:rPr/>
+      </w:pPr>
+      <w:r>
+        <w:rPr>
+          <w:rtl w:val="0"/>
+        </w:rPr>
+        <w:t xml:space="preserve">9 green-background : #D5EDE1</w:t>
+      </w:r>
+    </w:p>
+    <w:p>
+      <w:pPr>
+        <w:rPr/>
+      </w:pPr>
+      <w:r>
+        <w:rPr>
+          <w:rtl w:val="0"/>
+        </w:rPr>
+        <w:t xml:space="preserve">10 green-button : #39A169</w:t>
+      </w:r>
+    </w:p>
+    <w:p>
+      <w:pPr>
+        <w:rPr/>
+      </w:pPr>
+      <w:r>
+        <w:rPr>
+          <w:rtl w:val="0"/>
+        </w:rPr>
       </w:r>
     </w:p>
     <w:p>
@@ -284,18 +294,18 @@
         <w:rPr>
           <w:rtl w:val="0"/>
         </w:rPr>
-        <w:t xml:space="preserve">3. 700  #D24115  - BRAND COLOR</w:t>
-      </w:r>
-    </w:p>
-    <w:p>
-      <w:pPr>
-        <w:rPr/>
-      </w:pPr>
-      <w:r>
-        <w:rPr>
-          <w:rtl w:val="0"/>
-        </w:rPr>
-        <w:t xml:space="preserve">4. 600  #EA580C</w:t>
+        <w:t xml:space="preserve">3. 700  #D24115  </w:t>
+      </w:r>
+    </w:p>
+    <w:p>
+      <w:pPr>
+        <w:rPr/>
+      </w:pPr>
+      <w:r>
+        <w:rPr>
+          <w:rtl w:val="0"/>
+        </w:rPr>
+        <w:t xml:space="preserve">4. 600  #EA580C - BRAND COLOR</w:t>
       </w:r>
     </w:p>
     <w:p>

</xml_diff>